<commit_message>
minor changes to chapters 2-4-5
minor formatting (**bold**) changes to a few glossary terms
</commit_message>
<xml_diff>
--- a/docx/+master doc and highlight legend.docx
+++ b/docx/+master doc and highlight legend.docx
@@ -147,6 +147,12 @@
     <w:p>
       <w:pPr>
         <w:sectPr>
+          <w:headerReference w:type="even" r:id="rId7"/>
+          <w:headerReference w:type="default" r:id="rId8"/>
+          <w:footerReference w:type="even" r:id="rId9"/>
+          <w:footerReference w:type="default" r:id="rId10"/>
+          <w:headerReference w:type="first" r:id="rId11"/>
+          <w:footerReference w:type="first" r:id="rId12"/>
           <w:type w:val="continuous"/>
           <w:pgSz w:w="12240" w:h="15840"/>
           <w:pgMar w:top="1440" w:right="1440" w:bottom="1440" w:left="1440" w:header="708" w:footer="708" w:gutter="0"/>
@@ -154,7 +160,7 @@
           <w:docGrid w:linePitch="360"/>
         </w:sectPr>
       </w:pPr>
-      <w:subDoc r:id="rId7"/>
+      <w:subDoc r:id="rId13"/>
     </w:p>
     <w:p>
       <w:pPr>
@@ -166,7 +172,7 @@
           <w:docGrid w:linePitch="360"/>
         </w:sectPr>
       </w:pPr>
-      <w:subDoc r:id="rId8"/>
+      <w:subDoc r:id="rId14"/>
     </w:p>
     <w:p>
       <w:pPr>
@@ -178,7 +184,7 @@
           <w:docGrid w:linePitch="360"/>
         </w:sectPr>
       </w:pPr>
-      <w:subDoc r:id="rId9"/>
+      <w:subDoc r:id="rId15"/>
     </w:p>
     <w:p>
       <w:pPr>
@@ -190,7 +196,7 @@
           <w:docGrid w:linePitch="360"/>
         </w:sectPr>
       </w:pPr>
-      <w:subDoc r:id="rId10"/>
+      <w:subDoc r:id="rId16"/>
     </w:p>
     <w:p>
       <w:pPr>
@@ -202,7 +208,7 @@
           <w:docGrid w:linePitch="360"/>
         </w:sectPr>
       </w:pPr>
-      <w:subDoc r:id="rId11"/>
+      <w:subDoc r:id="rId17"/>
     </w:p>
     <w:p>
       <w:pPr>
@@ -214,7 +220,7 @@
           <w:docGrid w:linePitch="360"/>
         </w:sectPr>
       </w:pPr>
-      <w:subDoc r:id="rId12"/>
+      <w:subDoc r:id="rId18"/>
     </w:p>
     <w:p>
       <w:pPr>
@@ -226,7 +232,7 @@
           <w:docGrid w:linePitch="360"/>
         </w:sectPr>
       </w:pPr>
-      <w:subDoc r:id="rId13"/>
+      <w:subDoc r:id="rId19"/>
     </w:p>
     <w:p>
       <w:pPr>
@@ -238,7 +244,7 @@
           <w:docGrid w:linePitch="360"/>
         </w:sectPr>
       </w:pPr>
-      <w:subDoc r:id="rId14"/>
+      <w:subDoc r:id="rId20"/>
     </w:p>
     <w:p>
       <w:pPr>
@@ -250,7 +256,7 @@
           <w:docGrid w:linePitch="360"/>
         </w:sectPr>
       </w:pPr>
-      <w:subDoc r:id="rId15"/>
+      <w:subDoc r:id="rId21"/>
     </w:p>
     <w:p>
       <w:pPr>
@@ -262,7 +268,7 @@
           <w:docGrid w:linePitch="360"/>
         </w:sectPr>
       </w:pPr>
-      <w:subDoc r:id="rId16"/>
+      <w:subDoc r:id="rId22"/>
     </w:p>
     <w:p>
       <w:pPr>
@@ -274,13 +280,13 @@
           <w:docGrid w:linePitch="360"/>
         </w:sectPr>
       </w:pPr>
-      <w:subDoc r:id="rId17"/>
+      <w:subDoc r:id="rId23"/>
     </w:p>
     <w:p>
       <w:pPr>
         <w:pStyle w:val="Heading1"/>
       </w:pPr>
-      <w:subDoc r:id="rId18"/>
+      <w:subDoc r:id="rId24"/>
     </w:p>
     <w:sectPr>
       <w:type w:val="continuous"/>
@@ -291,6 +297,66 @@
     </w:sectPr>
   </w:body>
 </w:document>
+</file>
+
+<file path=word/footer1.xml><?xml version="1.0" encoding="utf-8"?>
+<w:ftr xmlns:wpc="http://schemas.microsoft.com/office/word/2010/wordprocessingCanvas" xmlns:mc="http://schemas.openxmlformats.org/markup-compatibility/2006" xmlns:o="urn:schemas-microsoft-com:office:office" xmlns:r="http://schemas.openxmlformats.org/officeDocument/2006/relationships" xmlns:m="http://schemas.openxmlformats.org/officeDocument/2006/math" xmlns:v="urn:schemas-microsoft-com:vml" xmlns:wp14="http://schemas.microsoft.com/office/word/2010/wordprocessingDrawing" xmlns:wp="http://schemas.openxmlformats.org/drawingml/2006/wordprocessingDrawing" xmlns:w10="urn:schemas-microsoft-com:office:word" xmlns:w="http://schemas.openxmlformats.org/wordprocessingml/2006/main" xmlns:w14="http://schemas.microsoft.com/office/word/2010/wordml" xmlns:wpg="http://schemas.microsoft.com/office/word/2010/wordprocessingGroup" xmlns:wpi="http://schemas.microsoft.com/office/word/2010/wordprocessingInk" xmlns:wne="http://schemas.microsoft.com/office/word/2006/wordml" xmlns:wps="http://schemas.microsoft.com/office/word/2010/wordprocessingShape" mc:Ignorable="w14 wp14">
+  <w:p>
+    <w:pPr>
+      <w:pStyle w:val="Footer"/>
+    </w:pPr>
+  </w:p>
+</w:ftr>
+</file>
+
+<file path=word/footer2.xml><?xml version="1.0" encoding="utf-8"?>
+<w:ftr xmlns:wpc="http://schemas.microsoft.com/office/word/2010/wordprocessingCanvas" xmlns:mc="http://schemas.openxmlformats.org/markup-compatibility/2006" xmlns:o="urn:schemas-microsoft-com:office:office" xmlns:r="http://schemas.openxmlformats.org/officeDocument/2006/relationships" xmlns:m="http://schemas.openxmlformats.org/officeDocument/2006/math" xmlns:v="urn:schemas-microsoft-com:vml" xmlns:wp14="http://schemas.microsoft.com/office/word/2010/wordprocessingDrawing" xmlns:wp="http://schemas.openxmlformats.org/drawingml/2006/wordprocessingDrawing" xmlns:w10="urn:schemas-microsoft-com:office:word" xmlns:w="http://schemas.openxmlformats.org/wordprocessingml/2006/main" xmlns:w14="http://schemas.microsoft.com/office/word/2010/wordml" xmlns:wpg="http://schemas.microsoft.com/office/word/2010/wordprocessingGroup" xmlns:wpi="http://schemas.microsoft.com/office/word/2010/wordprocessingInk" xmlns:wne="http://schemas.microsoft.com/office/word/2006/wordml" xmlns:wps="http://schemas.microsoft.com/office/word/2010/wordprocessingShape" mc:Ignorable="w14 wp14">
+  <w:p>
+    <w:pPr>
+      <w:pStyle w:val="Footer"/>
+    </w:pPr>
+  </w:p>
+</w:ftr>
+</file>
+
+<file path=word/footer3.xml><?xml version="1.0" encoding="utf-8"?>
+<w:ftr xmlns:wpc="http://schemas.microsoft.com/office/word/2010/wordprocessingCanvas" xmlns:mc="http://schemas.openxmlformats.org/markup-compatibility/2006" xmlns:o="urn:schemas-microsoft-com:office:office" xmlns:r="http://schemas.openxmlformats.org/officeDocument/2006/relationships" xmlns:m="http://schemas.openxmlformats.org/officeDocument/2006/math" xmlns:v="urn:schemas-microsoft-com:vml" xmlns:wp14="http://schemas.microsoft.com/office/word/2010/wordprocessingDrawing" xmlns:wp="http://schemas.openxmlformats.org/drawingml/2006/wordprocessingDrawing" xmlns:w10="urn:schemas-microsoft-com:office:word" xmlns:w="http://schemas.openxmlformats.org/wordprocessingml/2006/main" xmlns:w14="http://schemas.microsoft.com/office/word/2010/wordml" xmlns:wpg="http://schemas.microsoft.com/office/word/2010/wordprocessingGroup" xmlns:wpi="http://schemas.microsoft.com/office/word/2010/wordprocessingInk" xmlns:wne="http://schemas.microsoft.com/office/word/2006/wordml" xmlns:wps="http://schemas.microsoft.com/office/word/2010/wordprocessingShape" mc:Ignorable="w14 wp14">
+  <w:p>
+    <w:pPr>
+      <w:pStyle w:val="Footer"/>
+    </w:pPr>
+  </w:p>
+</w:ftr>
+</file>
+
+<file path=word/header1.xml><?xml version="1.0" encoding="utf-8"?>
+<w:hdr xmlns:wpc="http://schemas.microsoft.com/office/word/2010/wordprocessingCanvas" xmlns:mc="http://schemas.openxmlformats.org/markup-compatibility/2006" xmlns:o="urn:schemas-microsoft-com:office:office" xmlns:r="http://schemas.openxmlformats.org/officeDocument/2006/relationships" xmlns:m="http://schemas.openxmlformats.org/officeDocument/2006/math" xmlns:v="urn:schemas-microsoft-com:vml" xmlns:wp14="http://schemas.microsoft.com/office/word/2010/wordprocessingDrawing" xmlns:wp="http://schemas.openxmlformats.org/drawingml/2006/wordprocessingDrawing" xmlns:w10="urn:schemas-microsoft-com:office:word" xmlns:w="http://schemas.openxmlformats.org/wordprocessingml/2006/main" xmlns:w14="http://schemas.microsoft.com/office/word/2010/wordml" xmlns:wpg="http://schemas.microsoft.com/office/word/2010/wordprocessingGroup" xmlns:wpi="http://schemas.microsoft.com/office/word/2010/wordprocessingInk" xmlns:wne="http://schemas.microsoft.com/office/word/2006/wordml" xmlns:wps="http://schemas.microsoft.com/office/word/2010/wordprocessingShape" mc:Ignorable="w14 wp14">
+  <w:p>
+    <w:pPr>
+      <w:pStyle w:val="Header"/>
+    </w:pPr>
+  </w:p>
+</w:hdr>
+</file>
+
+<file path=word/header2.xml><?xml version="1.0" encoding="utf-8"?>
+<w:hdr xmlns:wpc="http://schemas.microsoft.com/office/word/2010/wordprocessingCanvas" xmlns:mc="http://schemas.openxmlformats.org/markup-compatibility/2006" xmlns:o="urn:schemas-microsoft-com:office:office" xmlns:r="http://schemas.openxmlformats.org/officeDocument/2006/relationships" xmlns:m="http://schemas.openxmlformats.org/officeDocument/2006/math" xmlns:v="urn:schemas-microsoft-com:vml" xmlns:wp14="http://schemas.microsoft.com/office/word/2010/wordprocessingDrawing" xmlns:wp="http://schemas.openxmlformats.org/drawingml/2006/wordprocessingDrawing" xmlns:w10="urn:schemas-microsoft-com:office:word" xmlns:w="http://schemas.openxmlformats.org/wordprocessingml/2006/main" xmlns:w14="http://schemas.microsoft.com/office/word/2010/wordml" xmlns:wpg="http://schemas.microsoft.com/office/word/2010/wordprocessingGroup" xmlns:wpi="http://schemas.microsoft.com/office/word/2010/wordprocessingInk" xmlns:wne="http://schemas.microsoft.com/office/word/2006/wordml" xmlns:wps="http://schemas.microsoft.com/office/word/2010/wordprocessingShape" mc:Ignorable="w14 wp14">
+  <w:p>
+    <w:pPr>
+      <w:pStyle w:val="Header"/>
+    </w:pPr>
+  </w:p>
+</w:hdr>
+</file>
+
+<file path=word/header3.xml><?xml version="1.0" encoding="utf-8"?>
+<w:hdr xmlns:wpc="http://schemas.microsoft.com/office/word/2010/wordprocessingCanvas" xmlns:mc="http://schemas.openxmlformats.org/markup-compatibility/2006" xmlns:o="urn:schemas-microsoft-com:office:office" xmlns:r="http://schemas.openxmlformats.org/officeDocument/2006/relationships" xmlns:m="http://schemas.openxmlformats.org/officeDocument/2006/math" xmlns:v="urn:schemas-microsoft-com:vml" xmlns:wp14="http://schemas.microsoft.com/office/word/2010/wordprocessingDrawing" xmlns:wp="http://schemas.openxmlformats.org/drawingml/2006/wordprocessingDrawing" xmlns:w10="urn:schemas-microsoft-com:office:word" xmlns:w="http://schemas.openxmlformats.org/wordprocessingml/2006/main" xmlns:w14="http://schemas.microsoft.com/office/word/2010/wordml" xmlns:wpg="http://schemas.microsoft.com/office/word/2010/wordprocessingGroup" xmlns:wpi="http://schemas.microsoft.com/office/word/2010/wordprocessingInk" xmlns:wne="http://schemas.microsoft.com/office/word/2006/wordml" xmlns:wps="http://schemas.microsoft.com/office/word/2010/wordprocessingShape" mc:Ignorable="w14 wp14">
+  <w:p>
+    <w:pPr>
+      <w:pStyle w:val="Header"/>
+    </w:pPr>
+  </w:p>
+</w:hdr>
 </file>
 
 <file path=word/styles.xml><?xml version="1.0" encoding="utf-8"?>
@@ -568,7 +634,6 @@
     <w:basedOn w:val="Normal"/>
     <w:link w:val="CommentTextChar"/>
     <w:uiPriority w:val="99"/>
-    <w:semiHidden/>
     <w:unhideWhenUsed/>
     <w:rsid w:val="00C735C5"/>
     <w:pPr>
@@ -585,7 +650,6 @@
     <w:basedOn w:val="DefaultParagraphFont"/>
     <w:link w:val="CommentText"/>
     <w:uiPriority w:val="99"/>
-    <w:semiHidden/>
     <w:rsid w:val="00C735C5"/>
     <w:rPr>
       <w:rFonts w:eastAsiaTheme="minorEastAsia"/>
@@ -661,6 +725,62 @@
     <w:pPr>
       <w:spacing w:after="0" w:line="240" w:lineRule="auto"/>
     </w:pPr>
+    <w:rPr>
+      <w:rFonts w:eastAsiaTheme="minorEastAsia"/>
+    </w:rPr>
+  </w:style>
+  <w:style w:type="paragraph" w:styleId="Header">
+    <w:name w:val="header"/>
+    <w:basedOn w:val="Normal"/>
+    <w:link w:val="HeaderChar"/>
+    <w:uiPriority w:val="99"/>
+    <w:unhideWhenUsed/>
+    <w:rsid w:val="004814F8"/>
+    <w:pPr>
+      <w:tabs>
+        <w:tab w:val="center" w:pos="4680"/>
+        <w:tab w:val="right" w:pos="9360"/>
+      </w:tabs>
+      <w:spacing w:after="0" w:line="240" w:lineRule="auto"/>
+    </w:pPr>
+    <w:rPr>
+      <w:rFonts w:eastAsiaTheme="minorEastAsia"/>
+    </w:rPr>
+  </w:style>
+  <w:style w:type="character" w:customStyle="1" w:styleId="HeaderChar">
+    <w:name w:val="Header Char"/>
+    <w:basedOn w:val="DefaultParagraphFont"/>
+    <w:link w:val="Header"/>
+    <w:uiPriority w:val="99"/>
+    <w:rsid w:val="004814F8"/>
+    <w:rPr>
+      <w:rFonts w:eastAsiaTheme="minorEastAsia"/>
+    </w:rPr>
+  </w:style>
+  <w:style w:type="paragraph" w:styleId="Footer">
+    <w:name w:val="footer"/>
+    <w:basedOn w:val="Normal"/>
+    <w:link w:val="FooterChar"/>
+    <w:uiPriority w:val="99"/>
+    <w:unhideWhenUsed/>
+    <w:rsid w:val="004814F8"/>
+    <w:pPr>
+      <w:tabs>
+        <w:tab w:val="center" w:pos="4680"/>
+        <w:tab w:val="right" w:pos="9360"/>
+      </w:tabs>
+      <w:spacing w:after="0" w:line="240" w:lineRule="auto"/>
+    </w:pPr>
+    <w:rPr>
+      <w:rFonts w:eastAsiaTheme="minorEastAsia"/>
+    </w:rPr>
+  </w:style>
+  <w:style w:type="character" w:customStyle="1" w:styleId="FooterChar">
+    <w:name w:val="Footer Char"/>
+    <w:basedOn w:val="DefaultParagraphFont"/>
+    <w:link w:val="Footer"/>
+    <w:uiPriority w:val="99"/>
+    <w:rsid w:val="004814F8"/>
     <w:rPr>
       <w:rFonts w:eastAsiaTheme="minorEastAsia"/>
     </w:rPr>
@@ -943,7 +1063,6 @@
     <w:basedOn w:val="Normal"/>
     <w:link w:val="CommentTextChar"/>
     <w:uiPriority w:val="99"/>
-    <w:semiHidden/>
     <w:unhideWhenUsed/>
     <w:rsid w:val="00C735C5"/>
     <w:pPr>
@@ -960,7 +1079,6 @@
     <w:basedOn w:val="DefaultParagraphFont"/>
     <w:link w:val="CommentText"/>
     <w:uiPriority w:val="99"/>
-    <w:semiHidden/>
     <w:rsid w:val="00C735C5"/>
     <w:rPr>
       <w:rFonts w:eastAsiaTheme="minorEastAsia"/>
@@ -1036,6 +1154,62 @@
     <w:pPr>
       <w:spacing w:after="0" w:line="240" w:lineRule="auto"/>
     </w:pPr>
+    <w:rPr>
+      <w:rFonts w:eastAsiaTheme="minorEastAsia"/>
+    </w:rPr>
+  </w:style>
+  <w:style w:type="paragraph" w:styleId="Header">
+    <w:name w:val="header"/>
+    <w:basedOn w:val="Normal"/>
+    <w:link w:val="HeaderChar"/>
+    <w:uiPriority w:val="99"/>
+    <w:unhideWhenUsed/>
+    <w:rsid w:val="004814F8"/>
+    <w:pPr>
+      <w:tabs>
+        <w:tab w:val="center" w:pos="4680"/>
+        <w:tab w:val="right" w:pos="9360"/>
+      </w:tabs>
+      <w:spacing w:after="0" w:line="240" w:lineRule="auto"/>
+    </w:pPr>
+    <w:rPr>
+      <w:rFonts w:eastAsiaTheme="minorEastAsia"/>
+    </w:rPr>
+  </w:style>
+  <w:style w:type="character" w:customStyle="1" w:styleId="HeaderChar">
+    <w:name w:val="Header Char"/>
+    <w:basedOn w:val="DefaultParagraphFont"/>
+    <w:link w:val="Header"/>
+    <w:uiPriority w:val="99"/>
+    <w:rsid w:val="004814F8"/>
+    <w:rPr>
+      <w:rFonts w:eastAsiaTheme="minorEastAsia"/>
+    </w:rPr>
+  </w:style>
+  <w:style w:type="paragraph" w:styleId="Footer">
+    <w:name w:val="footer"/>
+    <w:basedOn w:val="Normal"/>
+    <w:link w:val="FooterChar"/>
+    <w:uiPriority w:val="99"/>
+    <w:unhideWhenUsed/>
+    <w:rsid w:val="004814F8"/>
+    <w:pPr>
+      <w:tabs>
+        <w:tab w:val="center" w:pos="4680"/>
+        <w:tab w:val="right" w:pos="9360"/>
+      </w:tabs>
+      <w:spacing w:after="0" w:line="240" w:lineRule="auto"/>
+    </w:pPr>
+    <w:rPr>
+      <w:rFonts w:eastAsiaTheme="minorEastAsia"/>
+    </w:rPr>
+  </w:style>
+  <w:style w:type="character" w:customStyle="1" w:styleId="FooterChar">
+    <w:name w:val="Footer Char"/>
+    <w:basedOn w:val="DefaultParagraphFont"/>
+    <w:link w:val="Footer"/>
+    <w:uiPriority w:val="99"/>
+    <w:rsid w:val="004814F8"/>
     <w:rPr>
       <w:rFonts w:eastAsiaTheme="minorEastAsia"/>
     </w:rPr>

</xml_diff>

<commit_message>
updated master doc, integrated amy's comments to ch 2
</commit_message>
<xml_diff>
--- a/docx/+master doc and highlight legend.docx
+++ b/docx/+master doc and highlight legend.docx
@@ -147,12 +147,6 @@
     <w:p>
       <w:pPr>
         <w:sectPr>
-          <w:headerReference w:type="even" r:id="rId7"/>
-          <w:headerReference w:type="default" r:id="rId8"/>
-          <w:footerReference w:type="even" r:id="rId9"/>
-          <w:footerReference w:type="default" r:id="rId10"/>
-          <w:headerReference w:type="first" r:id="rId11"/>
-          <w:footerReference w:type="first" r:id="rId12"/>
           <w:type w:val="continuous"/>
           <w:pgSz w:w="12240" w:h="15840"/>
           <w:pgMar w:top="1440" w:right="1440" w:bottom="1440" w:left="1440" w:header="708" w:footer="708" w:gutter="0"/>
@@ -160,7 +154,7 @@
           <w:docGrid w:linePitch="360"/>
         </w:sectPr>
       </w:pPr>
-      <w:subDoc r:id="rId13"/>
+      <w:subDoc r:id="rId7"/>
     </w:p>
     <w:p>
       <w:pPr>
@@ -172,7 +166,7 @@
           <w:docGrid w:linePitch="360"/>
         </w:sectPr>
       </w:pPr>
-      <w:subDoc r:id="rId14"/>
+      <w:subDoc r:id="rId8"/>
     </w:p>
     <w:p>
       <w:pPr>
@@ -184,7 +178,7 @@
           <w:docGrid w:linePitch="360"/>
         </w:sectPr>
       </w:pPr>
-      <w:subDoc r:id="rId15"/>
+      <w:subDoc r:id="rId9"/>
     </w:p>
     <w:p>
       <w:pPr>
@@ -196,7 +190,7 @@
           <w:docGrid w:linePitch="360"/>
         </w:sectPr>
       </w:pPr>
-      <w:subDoc r:id="rId16"/>
+      <w:subDoc r:id="rId10"/>
     </w:p>
     <w:p>
       <w:pPr>
@@ -208,7 +202,7 @@
           <w:docGrid w:linePitch="360"/>
         </w:sectPr>
       </w:pPr>
-      <w:subDoc r:id="rId17"/>
+      <w:subDoc r:id="rId11"/>
     </w:p>
     <w:p>
       <w:pPr>
@@ -220,7 +214,7 @@
           <w:docGrid w:linePitch="360"/>
         </w:sectPr>
       </w:pPr>
-      <w:subDoc r:id="rId18"/>
+      <w:subDoc r:id="rId12"/>
     </w:p>
     <w:p>
       <w:pPr>
@@ -232,7 +226,7 @@
           <w:docGrid w:linePitch="360"/>
         </w:sectPr>
       </w:pPr>
-      <w:subDoc r:id="rId19"/>
+      <w:subDoc r:id="rId13"/>
     </w:p>
     <w:p>
       <w:pPr>
@@ -244,7 +238,7 @@
           <w:docGrid w:linePitch="360"/>
         </w:sectPr>
       </w:pPr>
-      <w:subDoc r:id="rId20"/>
+      <w:subDoc r:id="rId14"/>
     </w:p>
     <w:p>
       <w:pPr>
@@ -256,7 +250,7 @@
           <w:docGrid w:linePitch="360"/>
         </w:sectPr>
       </w:pPr>
-      <w:subDoc r:id="rId21"/>
+      <w:subDoc r:id="rId15"/>
     </w:p>
     <w:p>
       <w:pPr>
@@ -268,7 +262,7 @@
           <w:docGrid w:linePitch="360"/>
         </w:sectPr>
       </w:pPr>
-      <w:subDoc r:id="rId22"/>
+      <w:subDoc r:id="rId16"/>
     </w:p>
     <w:p>
       <w:pPr>
@@ -280,13 +274,13 @@
           <w:docGrid w:linePitch="360"/>
         </w:sectPr>
       </w:pPr>
-      <w:subDoc r:id="rId23"/>
+      <w:subDoc r:id="rId17"/>
     </w:p>
     <w:p>
       <w:pPr>
         <w:pStyle w:val="Heading1"/>
       </w:pPr>
-      <w:subDoc r:id="rId24"/>
+      <w:subDoc r:id="rId18"/>
     </w:p>
     <w:sectPr>
       <w:type w:val="continuous"/>
@@ -297,66 +291,6 @@
     </w:sectPr>
   </w:body>
 </w:document>
-</file>
-
-<file path=word/footer1.xml><?xml version="1.0" encoding="utf-8"?>
-<w:ftr xmlns:wpc="http://schemas.microsoft.com/office/word/2010/wordprocessingCanvas" xmlns:mc="http://schemas.openxmlformats.org/markup-compatibility/2006" xmlns:o="urn:schemas-microsoft-com:office:office" xmlns:r="http://schemas.openxmlformats.org/officeDocument/2006/relationships" xmlns:m="http://schemas.openxmlformats.org/officeDocument/2006/math" xmlns:v="urn:schemas-microsoft-com:vml" xmlns:wp14="http://schemas.microsoft.com/office/word/2010/wordprocessingDrawing" xmlns:wp="http://schemas.openxmlformats.org/drawingml/2006/wordprocessingDrawing" xmlns:w10="urn:schemas-microsoft-com:office:word" xmlns:w="http://schemas.openxmlformats.org/wordprocessingml/2006/main" xmlns:w14="http://schemas.microsoft.com/office/word/2010/wordml" xmlns:wpg="http://schemas.microsoft.com/office/word/2010/wordprocessingGroup" xmlns:wpi="http://schemas.microsoft.com/office/word/2010/wordprocessingInk" xmlns:wne="http://schemas.microsoft.com/office/word/2006/wordml" xmlns:wps="http://schemas.microsoft.com/office/word/2010/wordprocessingShape" mc:Ignorable="w14 wp14">
-  <w:p>
-    <w:pPr>
-      <w:pStyle w:val="Footer"/>
-    </w:pPr>
-  </w:p>
-</w:ftr>
-</file>
-
-<file path=word/footer2.xml><?xml version="1.0" encoding="utf-8"?>
-<w:ftr xmlns:wpc="http://schemas.microsoft.com/office/word/2010/wordprocessingCanvas" xmlns:mc="http://schemas.openxmlformats.org/markup-compatibility/2006" xmlns:o="urn:schemas-microsoft-com:office:office" xmlns:r="http://schemas.openxmlformats.org/officeDocument/2006/relationships" xmlns:m="http://schemas.openxmlformats.org/officeDocument/2006/math" xmlns:v="urn:schemas-microsoft-com:vml" xmlns:wp14="http://schemas.microsoft.com/office/word/2010/wordprocessingDrawing" xmlns:wp="http://schemas.openxmlformats.org/drawingml/2006/wordprocessingDrawing" xmlns:w10="urn:schemas-microsoft-com:office:word" xmlns:w="http://schemas.openxmlformats.org/wordprocessingml/2006/main" xmlns:w14="http://schemas.microsoft.com/office/word/2010/wordml" xmlns:wpg="http://schemas.microsoft.com/office/word/2010/wordprocessingGroup" xmlns:wpi="http://schemas.microsoft.com/office/word/2010/wordprocessingInk" xmlns:wne="http://schemas.microsoft.com/office/word/2006/wordml" xmlns:wps="http://schemas.microsoft.com/office/word/2010/wordprocessingShape" mc:Ignorable="w14 wp14">
-  <w:p>
-    <w:pPr>
-      <w:pStyle w:val="Footer"/>
-    </w:pPr>
-  </w:p>
-</w:ftr>
-</file>
-
-<file path=word/footer3.xml><?xml version="1.0" encoding="utf-8"?>
-<w:ftr xmlns:wpc="http://schemas.microsoft.com/office/word/2010/wordprocessingCanvas" xmlns:mc="http://schemas.openxmlformats.org/markup-compatibility/2006" xmlns:o="urn:schemas-microsoft-com:office:office" xmlns:r="http://schemas.openxmlformats.org/officeDocument/2006/relationships" xmlns:m="http://schemas.openxmlformats.org/officeDocument/2006/math" xmlns:v="urn:schemas-microsoft-com:vml" xmlns:wp14="http://schemas.microsoft.com/office/word/2010/wordprocessingDrawing" xmlns:wp="http://schemas.openxmlformats.org/drawingml/2006/wordprocessingDrawing" xmlns:w10="urn:schemas-microsoft-com:office:word" xmlns:w="http://schemas.openxmlformats.org/wordprocessingml/2006/main" xmlns:w14="http://schemas.microsoft.com/office/word/2010/wordml" xmlns:wpg="http://schemas.microsoft.com/office/word/2010/wordprocessingGroup" xmlns:wpi="http://schemas.microsoft.com/office/word/2010/wordprocessingInk" xmlns:wne="http://schemas.microsoft.com/office/word/2006/wordml" xmlns:wps="http://schemas.microsoft.com/office/word/2010/wordprocessingShape" mc:Ignorable="w14 wp14">
-  <w:p>
-    <w:pPr>
-      <w:pStyle w:val="Footer"/>
-    </w:pPr>
-  </w:p>
-</w:ftr>
-</file>
-
-<file path=word/header1.xml><?xml version="1.0" encoding="utf-8"?>
-<w:hdr xmlns:wpc="http://schemas.microsoft.com/office/word/2010/wordprocessingCanvas" xmlns:mc="http://schemas.openxmlformats.org/markup-compatibility/2006" xmlns:o="urn:schemas-microsoft-com:office:office" xmlns:r="http://schemas.openxmlformats.org/officeDocument/2006/relationships" xmlns:m="http://schemas.openxmlformats.org/officeDocument/2006/math" xmlns:v="urn:schemas-microsoft-com:vml" xmlns:wp14="http://schemas.microsoft.com/office/word/2010/wordprocessingDrawing" xmlns:wp="http://schemas.openxmlformats.org/drawingml/2006/wordprocessingDrawing" xmlns:w10="urn:schemas-microsoft-com:office:word" xmlns:w="http://schemas.openxmlformats.org/wordprocessingml/2006/main" xmlns:w14="http://schemas.microsoft.com/office/word/2010/wordml" xmlns:wpg="http://schemas.microsoft.com/office/word/2010/wordprocessingGroup" xmlns:wpi="http://schemas.microsoft.com/office/word/2010/wordprocessingInk" xmlns:wne="http://schemas.microsoft.com/office/word/2006/wordml" xmlns:wps="http://schemas.microsoft.com/office/word/2010/wordprocessingShape" mc:Ignorable="w14 wp14">
-  <w:p>
-    <w:pPr>
-      <w:pStyle w:val="Header"/>
-    </w:pPr>
-  </w:p>
-</w:hdr>
-</file>
-
-<file path=word/header2.xml><?xml version="1.0" encoding="utf-8"?>
-<w:hdr xmlns:wpc="http://schemas.microsoft.com/office/word/2010/wordprocessingCanvas" xmlns:mc="http://schemas.openxmlformats.org/markup-compatibility/2006" xmlns:o="urn:schemas-microsoft-com:office:office" xmlns:r="http://schemas.openxmlformats.org/officeDocument/2006/relationships" xmlns:m="http://schemas.openxmlformats.org/officeDocument/2006/math" xmlns:v="urn:schemas-microsoft-com:vml" xmlns:wp14="http://schemas.microsoft.com/office/word/2010/wordprocessingDrawing" xmlns:wp="http://schemas.openxmlformats.org/drawingml/2006/wordprocessingDrawing" xmlns:w10="urn:schemas-microsoft-com:office:word" xmlns:w="http://schemas.openxmlformats.org/wordprocessingml/2006/main" xmlns:w14="http://schemas.microsoft.com/office/word/2010/wordml" xmlns:wpg="http://schemas.microsoft.com/office/word/2010/wordprocessingGroup" xmlns:wpi="http://schemas.microsoft.com/office/word/2010/wordprocessingInk" xmlns:wne="http://schemas.microsoft.com/office/word/2006/wordml" xmlns:wps="http://schemas.microsoft.com/office/word/2010/wordprocessingShape" mc:Ignorable="w14 wp14">
-  <w:p>
-    <w:pPr>
-      <w:pStyle w:val="Header"/>
-    </w:pPr>
-  </w:p>
-</w:hdr>
-</file>
-
-<file path=word/header3.xml><?xml version="1.0" encoding="utf-8"?>
-<w:hdr xmlns:wpc="http://schemas.microsoft.com/office/word/2010/wordprocessingCanvas" xmlns:mc="http://schemas.openxmlformats.org/markup-compatibility/2006" xmlns:o="urn:schemas-microsoft-com:office:office" xmlns:r="http://schemas.openxmlformats.org/officeDocument/2006/relationships" xmlns:m="http://schemas.openxmlformats.org/officeDocument/2006/math" xmlns:v="urn:schemas-microsoft-com:vml" xmlns:wp14="http://schemas.microsoft.com/office/word/2010/wordprocessingDrawing" xmlns:wp="http://schemas.openxmlformats.org/drawingml/2006/wordprocessingDrawing" xmlns:w10="urn:schemas-microsoft-com:office:word" xmlns:w="http://schemas.openxmlformats.org/wordprocessingml/2006/main" xmlns:w14="http://schemas.microsoft.com/office/word/2010/wordml" xmlns:wpg="http://schemas.microsoft.com/office/word/2010/wordprocessingGroup" xmlns:wpi="http://schemas.microsoft.com/office/word/2010/wordprocessingInk" xmlns:wne="http://schemas.microsoft.com/office/word/2006/wordml" xmlns:wps="http://schemas.microsoft.com/office/word/2010/wordprocessingShape" mc:Ignorable="w14 wp14">
-  <w:p>
-    <w:pPr>
-      <w:pStyle w:val="Header"/>
-    </w:pPr>
-  </w:p>
-</w:hdr>
 </file>
 
 <file path=word/styles.xml><?xml version="1.0" encoding="utf-8"?>
@@ -527,7 +461,7 @@
     <w:next w:val="Normal"/>
     <w:link w:val="Heading1Char"/>
     <w:qFormat/>
-    <w:rsid w:val="00094AC5"/>
+    <w:rsid w:val="00796A8A"/>
     <w:pPr>
       <w:keepNext/>
       <w:keepLines/>
@@ -574,7 +508,7 @@
     <w:name w:val="Heading 1 Char"/>
     <w:basedOn w:val="DefaultParagraphFont"/>
     <w:link w:val="Heading1"/>
-    <w:rsid w:val="00094AC5"/>
+    <w:rsid w:val="00796A8A"/>
     <w:rPr>
       <w:rFonts w:asciiTheme="majorHAnsi" w:eastAsiaTheme="majorEastAsia" w:hAnsiTheme="majorHAnsi" w:cstheme="majorBidi"/>
       <w:b/>
@@ -588,7 +522,7 @@
     <w:name w:val="Plain Text"/>
     <w:basedOn w:val="Normal"/>
     <w:link w:val="PlainTextChar"/>
-    <w:rsid w:val="00094AC5"/>
+    <w:rsid w:val="00796A8A"/>
     <w:pPr>
       <w:spacing w:after="0" w:line="240" w:lineRule="auto"/>
     </w:pPr>
@@ -602,28 +536,20 @@
     <w:name w:val="Plain Text Char"/>
     <w:basedOn w:val="DefaultParagraphFont"/>
     <w:link w:val="PlainText"/>
-    <w:rsid w:val="00094AC5"/>
+    <w:rsid w:val="00796A8A"/>
     <w:rPr>
       <w:rFonts w:ascii="Courier New" w:eastAsia="Times New Roman" w:hAnsi="Courier New" w:cs="Courier New"/>
       <w:sz w:val="20"/>
       <w:szCs w:val="20"/>
     </w:rPr>
   </w:style>
-  <w:style w:type="character" w:styleId="Hyperlink">
-    <w:name w:val="Hyperlink"/>
-    <w:rsid w:val="00094AC5"/>
-    <w:rPr>
-      <w:color w:val="0000FF"/>
-      <w:u w:val="single"/>
-    </w:rPr>
-  </w:style>
   <w:style w:type="character" w:styleId="CommentReference">
     <w:name w:val="annotation reference"/>
     <w:basedOn w:val="DefaultParagraphFont"/>
     <w:uiPriority w:val="99"/>
     <w:semiHidden/>
     <w:unhideWhenUsed/>
-    <w:rsid w:val="00C735C5"/>
+    <w:rsid w:val="00796A8A"/>
     <w:rPr>
       <w:sz w:val="16"/>
       <w:szCs w:val="16"/>
@@ -635,7 +561,7 @@
     <w:link w:val="CommentTextChar"/>
     <w:uiPriority w:val="99"/>
     <w:unhideWhenUsed/>
-    <w:rsid w:val="00C735C5"/>
+    <w:rsid w:val="00796A8A"/>
     <w:pPr>
       <w:spacing w:line="240" w:lineRule="auto"/>
     </w:pPr>
@@ -650,11 +576,21 @@
     <w:basedOn w:val="DefaultParagraphFont"/>
     <w:link w:val="CommentText"/>
     <w:uiPriority w:val="99"/>
-    <w:rsid w:val="00C735C5"/>
+    <w:rsid w:val="00796A8A"/>
     <w:rPr>
       <w:rFonts w:eastAsiaTheme="minorEastAsia"/>
       <w:sz w:val="20"/>
       <w:szCs w:val="20"/>
+    </w:rPr>
+  </w:style>
+  <w:style w:type="character" w:styleId="Hyperlink">
+    <w:name w:val="Hyperlink"/>
+    <w:basedOn w:val="DefaultParagraphFont"/>
+    <w:unhideWhenUsed/>
+    <w:rsid w:val="00796A8A"/>
+    <w:rPr>
+      <w:color w:val="0000FF" w:themeColor="hyperlink"/>
+      <w:u w:val="single"/>
     </w:rPr>
   </w:style>
   <w:style w:type="paragraph" w:styleId="CommentSubject">
@@ -665,7 +601,7 @@
     <w:uiPriority w:val="99"/>
     <w:semiHidden/>
     <w:unhideWhenUsed/>
-    <w:rsid w:val="00C735C5"/>
+    <w:rsid w:val="00796A8A"/>
     <w:rPr>
       <w:b/>
       <w:bCs/>
@@ -677,7 +613,7 @@
     <w:link w:val="CommentSubject"/>
     <w:uiPriority w:val="99"/>
     <w:semiHidden/>
-    <w:rsid w:val="00C735C5"/>
+    <w:rsid w:val="00796A8A"/>
     <w:rPr>
       <w:rFonts w:eastAsiaTheme="minorEastAsia"/>
       <w:b/>
@@ -693,7 +629,7 @@
     <w:uiPriority w:val="99"/>
     <w:semiHidden/>
     <w:unhideWhenUsed/>
-    <w:rsid w:val="00C735C5"/>
+    <w:rsid w:val="00796A8A"/>
     <w:pPr>
       <w:spacing w:after="0" w:line="240" w:lineRule="auto"/>
     </w:pPr>
@@ -709,7 +645,7 @@
     <w:link w:val="BalloonText"/>
     <w:uiPriority w:val="99"/>
     <w:semiHidden/>
-    <w:rsid w:val="00C735C5"/>
+    <w:rsid w:val="00796A8A"/>
     <w:rPr>
       <w:rFonts w:ascii="Tahoma" w:eastAsiaTheme="minorEastAsia" w:hAnsi="Tahoma" w:cs="Tahoma"/>
       <w:sz w:val="16"/>
@@ -721,66 +657,10 @@
     <w:hidden/>
     <w:uiPriority w:val="99"/>
     <w:semiHidden/>
-    <w:rsid w:val="00C735C5"/>
+    <w:rsid w:val="00796A8A"/>
     <w:pPr>
       <w:spacing w:after="0" w:line="240" w:lineRule="auto"/>
     </w:pPr>
-    <w:rPr>
-      <w:rFonts w:eastAsiaTheme="minorEastAsia"/>
-    </w:rPr>
-  </w:style>
-  <w:style w:type="paragraph" w:styleId="Header">
-    <w:name w:val="header"/>
-    <w:basedOn w:val="Normal"/>
-    <w:link w:val="HeaderChar"/>
-    <w:uiPriority w:val="99"/>
-    <w:unhideWhenUsed/>
-    <w:rsid w:val="004814F8"/>
-    <w:pPr>
-      <w:tabs>
-        <w:tab w:val="center" w:pos="4680"/>
-        <w:tab w:val="right" w:pos="9360"/>
-      </w:tabs>
-      <w:spacing w:after="0" w:line="240" w:lineRule="auto"/>
-    </w:pPr>
-    <w:rPr>
-      <w:rFonts w:eastAsiaTheme="minorEastAsia"/>
-    </w:rPr>
-  </w:style>
-  <w:style w:type="character" w:customStyle="1" w:styleId="HeaderChar">
-    <w:name w:val="Header Char"/>
-    <w:basedOn w:val="DefaultParagraphFont"/>
-    <w:link w:val="Header"/>
-    <w:uiPriority w:val="99"/>
-    <w:rsid w:val="004814F8"/>
-    <w:rPr>
-      <w:rFonts w:eastAsiaTheme="minorEastAsia"/>
-    </w:rPr>
-  </w:style>
-  <w:style w:type="paragraph" w:styleId="Footer">
-    <w:name w:val="footer"/>
-    <w:basedOn w:val="Normal"/>
-    <w:link w:val="FooterChar"/>
-    <w:uiPriority w:val="99"/>
-    <w:unhideWhenUsed/>
-    <w:rsid w:val="004814F8"/>
-    <w:pPr>
-      <w:tabs>
-        <w:tab w:val="center" w:pos="4680"/>
-        <w:tab w:val="right" w:pos="9360"/>
-      </w:tabs>
-      <w:spacing w:after="0" w:line="240" w:lineRule="auto"/>
-    </w:pPr>
-    <w:rPr>
-      <w:rFonts w:eastAsiaTheme="minorEastAsia"/>
-    </w:rPr>
-  </w:style>
-  <w:style w:type="character" w:customStyle="1" w:styleId="FooterChar">
-    <w:name w:val="Footer Char"/>
-    <w:basedOn w:val="DefaultParagraphFont"/>
-    <w:link w:val="Footer"/>
-    <w:uiPriority w:val="99"/>
-    <w:rsid w:val="004814F8"/>
     <w:rPr>
       <w:rFonts w:eastAsiaTheme="minorEastAsia"/>
     </w:rPr>
@@ -956,7 +836,7 @@
     <w:next w:val="Normal"/>
     <w:link w:val="Heading1Char"/>
     <w:qFormat/>
-    <w:rsid w:val="00094AC5"/>
+    <w:rsid w:val="00796A8A"/>
     <w:pPr>
       <w:keepNext/>
       <w:keepLines/>
@@ -1003,7 +883,7 @@
     <w:name w:val="Heading 1 Char"/>
     <w:basedOn w:val="DefaultParagraphFont"/>
     <w:link w:val="Heading1"/>
-    <w:rsid w:val="00094AC5"/>
+    <w:rsid w:val="00796A8A"/>
     <w:rPr>
       <w:rFonts w:asciiTheme="majorHAnsi" w:eastAsiaTheme="majorEastAsia" w:hAnsiTheme="majorHAnsi" w:cstheme="majorBidi"/>
       <w:b/>
@@ -1017,7 +897,7 @@
     <w:name w:val="Plain Text"/>
     <w:basedOn w:val="Normal"/>
     <w:link w:val="PlainTextChar"/>
-    <w:rsid w:val="00094AC5"/>
+    <w:rsid w:val="00796A8A"/>
     <w:pPr>
       <w:spacing w:after="0" w:line="240" w:lineRule="auto"/>
     </w:pPr>
@@ -1031,28 +911,20 @@
     <w:name w:val="Plain Text Char"/>
     <w:basedOn w:val="DefaultParagraphFont"/>
     <w:link w:val="PlainText"/>
-    <w:rsid w:val="00094AC5"/>
+    <w:rsid w:val="00796A8A"/>
     <w:rPr>
       <w:rFonts w:ascii="Courier New" w:eastAsia="Times New Roman" w:hAnsi="Courier New" w:cs="Courier New"/>
       <w:sz w:val="20"/>
       <w:szCs w:val="20"/>
     </w:rPr>
   </w:style>
-  <w:style w:type="character" w:styleId="Hyperlink">
-    <w:name w:val="Hyperlink"/>
-    <w:rsid w:val="00094AC5"/>
-    <w:rPr>
-      <w:color w:val="0000FF"/>
-      <w:u w:val="single"/>
-    </w:rPr>
-  </w:style>
   <w:style w:type="character" w:styleId="CommentReference">
     <w:name w:val="annotation reference"/>
     <w:basedOn w:val="DefaultParagraphFont"/>
     <w:uiPriority w:val="99"/>
     <w:semiHidden/>
     <w:unhideWhenUsed/>
-    <w:rsid w:val="00C735C5"/>
+    <w:rsid w:val="00796A8A"/>
     <w:rPr>
       <w:sz w:val="16"/>
       <w:szCs w:val="16"/>
@@ -1064,7 +936,7 @@
     <w:link w:val="CommentTextChar"/>
     <w:uiPriority w:val="99"/>
     <w:unhideWhenUsed/>
-    <w:rsid w:val="00C735C5"/>
+    <w:rsid w:val="00796A8A"/>
     <w:pPr>
       <w:spacing w:line="240" w:lineRule="auto"/>
     </w:pPr>
@@ -1079,11 +951,21 @@
     <w:basedOn w:val="DefaultParagraphFont"/>
     <w:link w:val="CommentText"/>
     <w:uiPriority w:val="99"/>
-    <w:rsid w:val="00C735C5"/>
+    <w:rsid w:val="00796A8A"/>
     <w:rPr>
       <w:rFonts w:eastAsiaTheme="minorEastAsia"/>
       <w:sz w:val="20"/>
       <w:szCs w:val="20"/>
+    </w:rPr>
+  </w:style>
+  <w:style w:type="character" w:styleId="Hyperlink">
+    <w:name w:val="Hyperlink"/>
+    <w:basedOn w:val="DefaultParagraphFont"/>
+    <w:unhideWhenUsed/>
+    <w:rsid w:val="00796A8A"/>
+    <w:rPr>
+      <w:color w:val="0000FF" w:themeColor="hyperlink"/>
+      <w:u w:val="single"/>
     </w:rPr>
   </w:style>
   <w:style w:type="paragraph" w:styleId="CommentSubject">
@@ -1094,7 +976,7 @@
     <w:uiPriority w:val="99"/>
     <w:semiHidden/>
     <w:unhideWhenUsed/>
-    <w:rsid w:val="00C735C5"/>
+    <w:rsid w:val="00796A8A"/>
     <w:rPr>
       <w:b/>
       <w:bCs/>
@@ -1106,7 +988,7 @@
     <w:link w:val="CommentSubject"/>
     <w:uiPriority w:val="99"/>
     <w:semiHidden/>
-    <w:rsid w:val="00C735C5"/>
+    <w:rsid w:val="00796A8A"/>
     <w:rPr>
       <w:rFonts w:eastAsiaTheme="minorEastAsia"/>
       <w:b/>
@@ -1122,7 +1004,7 @@
     <w:uiPriority w:val="99"/>
     <w:semiHidden/>
     <w:unhideWhenUsed/>
-    <w:rsid w:val="00C735C5"/>
+    <w:rsid w:val="00796A8A"/>
     <w:pPr>
       <w:spacing w:after="0" w:line="240" w:lineRule="auto"/>
     </w:pPr>
@@ -1138,7 +1020,7 @@
     <w:link w:val="BalloonText"/>
     <w:uiPriority w:val="99"/>
     <w:semiHidden/>
-    <w:rsid w:val="00C735C5"/>
+    <w:rsid w:val="00796A8A"/>
     <w:rPr>
       <w:rFonts w:ascii="Tahoma" w:eastAsiaTheme="minorEastAsia" w:hAnsi="Tahoma" w:cs="Tahoma"/>
       <w:sz w:val="16"/>
@@ -1150,66 +1032,10 @@
     <w:hidden/>
     <w:uiPriority w:val="99"/>
     <w:semiHidden/>
-    <w:rsid w:val="00C735C5"/>
+    <w:rsid w:val="00796A8A"/>
     <w:pPr>
       <w:spacing w:after="0" w:line="240" w:lineRule="auto"/>
     </w:pPr>
-    <w:rPr>
-      <w:rFonts w:eastAsiaTheme="minorEastAsia"/>
-    </w:rPr>
-  </w:style>
-  <w:style w:type="paragraph" w:styleId="Header">
-    <w:name w:val="header"/>
-    <w:basedOn w:val="Normal"/>
-    <w:link w:val="HeaderChar"/>
-    <w:uiPriority w:val="99"/>
-    <w:unhideWhenUsed/>
-    <w:rsid w:val="004814F8"/>
-    <w:pPr>
-      <w:tabs>
-        <w:tab w:val="center" w:pos="4680"/>
-        <w:tab w:val="right" w:pos="9360"/>
-      </w:tabs>
-      <w:spacing w:after="0" w:line="240" w:lineRule="auto"/>
-    </w:pPr>
-    <w:rPr>
-      <w:rFonts w:eastAsiaTheme="minorEastAsia"/>
-    </w:rPr>
-  </w:style>
-  <w:style w:type="character" w:customStyle="1" w:styleId="HeaderChar">
-    <w:name w:val="Header Char"/>
-    <w:basedOn w:val="DefaultParagraphFont"/>
-    <w:link w:val="Header"/>
-    <w:uiPriority w:val="99"/>
-    <w:rsid w:val="004814F8"/>
-    <w:rPr>
-      <w:rFonts w:eastAsiaTheme="minorEastAsia"/>
-    </w:rPr>
-  </w:style>
-  <w:style w:type="paragraph" w:styleId="Footer">
-    <w:name w:val="footer"/>
-    <w:basedOn w:val="Normal"/>
-    <w:link w:val="FooterChar"/>
-    <w:uiPriority w:val="99"/>
-    <w:unhideWhenUsed/>
-    <w:rsid w:val="004814F8"/>
-    <w:pPr>
-      <w:tabs>
-        <w:tab w:val="center" w:pos="4680"/>
-        <w:tab w:val="right" w:pos="9360"/>
-      </w:tabs>
-      <w:spacing w:after="0" w:line="240" w:lineRule="auto"/>
-    </w:pPr>
-    <w:rPr>
-      <w:rFonts w:eastAsiaTheme="minorEastAsia"/>
-    </w:rPr>
-  </w:style>
-  <w:style w:type="character" w:customStyle="1" w:styleId="FooterChar">
-    <w:name w:val="Footer Char"/>
-    <w:basedOn w:val="DefaultParagraphFont"/>
-    <w:link w:val="Footer"/>
-    <w:uiPriority w:val="99"/>
-    <w:rsid w:val="004814F8"/>
     <w:rPr>
       <w:rFonts w:eastAsiaTheme="minorEastAsia"/>
     </w:rPr>

</xml_diff>